<commit_message>
ALT - Banco V1.docx - Adicionar novas tabelas
</commit_message>
<xml_diff>
--- a/Documentação/Banco V1.docx
+++ b/Documentação/Banco V1.docx
@@ -45,18 +45,214 @@
       </w:pPr>
       <w:r>
         <w:rPr/>
-        <w:t xml:space="preserve">- </w:t>
-      </w:r>
-    </w:p>
-    <w:p>
-      <w:pPr>
-        <w:pStyle w:val="Normal"/>
-        <w:bidi w:val="0"/>
-        <w:jc w:val="left"/>
-        <w:rPr/>
-      </w:pPr>
-      <w:r>
-        <w:rPr/>
+        <w:t>- Usuário: vamos ter os acessos diferentes no sistema mas ele ainda vai guardar as informações de todos os tipos de usuário na mesma tabela</w:t>
+      </w:r>
+    </w:p>
+    <w:p>
+      <w:pPr>
+        <w:pStyle w:val="Normal"/>
+        <w:bidi w:val="0"/>
+        <w:jc w:val="left"/>
+        <w:rPr/>
+      </w:pPr>
+      <w:r>
+        <w:rPr/>
+      </w:r>
+    </w:p>
+    <w:p>
+      <w:pPr>
+        <w:pStyle w:val="Normal"/>
+        <w:bidi w:val="0"/>
+        <w:jc w:val="left"/>
+        <w:rPr/>
+      </w:pPr>
+      <w:r>
+        <w:rPr/>
+        <w:t>- Tipo acesso: e onde vamos diferenciar os acessos de (doador, voluntario e administração)</w:t>
+      </w:r>
+    </w:p>
+    <w:p>
+      <w:pPr>
+        <w:pStyle w:val="Normal"/>
+        <w:bidi w:val="0"/>
+        <w:jc w:val="left"/>
+        <w:rPr/>
+      </w:pPr>
+      <w:r>
+        <w:rPr/>
+      </w:r>
+    </w:p>
+    <w:p>
+      <w:pPr>
+        <w:pStyle w:val="Normal"/>
+        <w:bidi w:val="0"/>
+        <w:jc w:val="left"/>
+        <w:rPr/>
+      </w:pPr>
+      <w:r>
+        <w:rPr/>
+        <w:t>- Permissões: e onde vamos deixar determinado tipo de acesso fazer as suas respectivas ações, tipo doador não pode ver o planejamento financeiro e tals</w:t>
+      </w:r>
+    </w:p>
+    <w:p>
+      <w:pPr>
+        <w:pStyle w:val="Normal"/>
+        <w:bidi w:val="0"/>
+        <w:jc w:val="left"/>
+        <w:rPr/>
+      </w:pPr>
+      <w:r>
+        <w:rPr/>
+      </w:r>
+    </w:p>
+    <w:p>
+      <w:pPr>
+        <w:pStyle w:val="Normal"/>
+        <w:bidi w:val="0"/>
+        <w:jc w:val="left"/>
+        <w:rPr/>
+      </w:pPr>
+      <w:r>
+        <w:rPr/>
+        <w:t>- Estoque: quando o doador faz alguma doação então ela entra aqui com as informações, o mesmo doador pode fazer mais de uma doação mas é um registro por doação, exemplo: eu doei 5 pacotes de macarrão, o sistema vai registrar 5 linhas novas na tabela Estoque</w:t>
+      </w:r>
+    </w:p>
+    <w:p>
+      <w:pPr>
+        <w:pStyle w:val="Normal"/>
+        <w:bidi w:val="0"/>
+        <w:jc w:val="left"/>
+        <w:rPr/>
+      </w:pPr>
+      <w:r>
+        <w:rPr/>
+      </w:r>
+    </w:p>
+    <w:p>
+      <w:pPr>
+        <w:pStyle w:val="Normal"/>
+        <w:bidi w:val="0"/>
+        <w:jc w:val="left"/>
+        <w:rPr/>
+      </w:pPr>
+      <w:r>
+        <w:rPr/>
+        <w:t>- Tipo de produto: serve para facilitar buscas no estoque, por exemplo os tipos seriam (alimentos, utensílios domésticos, roupas etc (menos dinheiro))</w:t>
+      </w:r>
+    </w:p>
+    <w:p>
+      <w:pPr>
+        <w:pStyle w:val="Normal"/>
+        <w:bidi w:val="0"/>
+        <w:jc w:val="left"/>
+        <w:rPr/>
+      </w:pPr>
+      <w:r>
+        <w:rPr/>
+      </w:r>
+    </w:p>
+    <w:p>
+      <w:pPr>
+        <w:pStyle w:val="Normal"/>
+        <w:bidi w:val="0"/>
+        <w:jc w:val="left"/>
+        <w:rPr/>
+      </w:pPr>
+      <w:r>
+        <w:rPr/>
+        <w:t>- Famílias: onde fica a informação geral do cadastro das famílias</w:t>
+      </w:r>
+    </w:p>
+    <w:p>
+      <w:pPr>
+        <w:pStyle w:val="Normal"/>
+        <w:bidi w:val="0"/>
+        <w:jc w:val="left"/>
+        <w:rPr/>
+      </w:pPr>
+      <w:r>
+        <w:rPr/>
+      </w:r>
+    </w:p>
+    <w:p>
+      <w:pPr>
+        <w:pStyle w:val="Normal"/>
+        <w:bidi w:val="0"/>
+        <w:jc w:val="left"/>
+        <w:rPr/>
+      </w:pPr>
+      <w:r>
+        <w:rPr/>
+        <w:t>- Situação Financeira: e onde ficam os níveis de Situação financeira exemplo (extrema pobreza, pobreza etc)</w:t>
+      </w:r>
+    </w:p>
+    <w:p>
+      <w:pPr>
+        <w:pStyle w:val="Normal"/>
+        <w:bidi w:val="0"/>
+        <w:jc w:val="left"/>
+        <w:rPr/>
+      </w:pPr>
+      <w:r>
+        <w:rPr/>
+      </w:r>
+    </w:p>
+    <w:p>
+      <w:pPr>
+        <w:pStyle w:val="Normal"/>
+        <w:bidi w:val="0"/>
+        <w:jc w:val="left"/>
+        <w:rPr/>
+      </w:pPr>
+      <w:r>
+        <w:rPr/>
+        <w:t>- Doações: tabela associativa para controle de saídas do estoque e quantidade de Doações</w:t>
+      </w:r>
+    </w:p>
+    <w:p>
+      <w:pPr>
+        <w:pStyle w:val="Normal"/>
+        <w:bidi w:val="0"/>
+        <w:jc w:val="left"/>
+        <w:rPr/>
+      </w:pPr>
+      <w:r>
+        <w:rPr/>
+      </w:r>
+    </w:p>
+    <w:p>
+      <w:pPr>
+        <w:pStyle w:val="Normal"/>
+        <w:bidi w:val="0"/>
+        <w:jc w:val="left"/>
+        <w:rPr/>
+      </w:pPr>
+      <w:r>
+        <w:rPr/>
+        <w:t>- Organização voluntário (nome provisório): e como se fosse uma vaga de emprego que a ONG lança no sistema e fica disponível para o voluntário se cadastrar para está função e dia específico</w:t>
+      </w:r>
+    </w:p>
+    <w:p>
+      <w:pPr>
+        <w:pStyle w:val="Normal"/>
+        <w:bidi w:val="0"/>
+        <w:jc w:val="left"/>
+        <w:rPr/>
+      </w:pPr>
+      <w:r>
+        <w:rPr/>
+      </w:r>
+    </w:p>
+    <w:p>
+      <w:pPr>
+        <w:pStyle w:val="Normal"/>
+        <w:bidi w:val="0"/>
+        <w:jc w:val="left"/>
+        <w:rPr/>
+      </w:pPr>
+      <w:r>
+        <w:rPr/>
+        <w:t>- Tipo atividade: seria para explicar melhor a "vaga" de voluntário exemplo (limpeza, cozinha, artesanato, ensino etc</w:t>
       </w:r>
     </w:p>
     <w:p>
@@ -77,6 +273,7 @@
       <w:pgNumType w:fmt="decimal"/>
       <w:formProt w:val="false"/>
       <w:textDirection w:val="lrTb"/>
+      <w:docGrid w:type="default" w:linePitch="100" w:charSpace="0"/>
     </w:sectPr>
   </w:body>
 </w:document>
@@ -96,7 +293,6 @@
     </w:rPrDefault>
     <w:pPrDefault>
       <w:pPr>
-        <w:widowControl/>
         <w:suppressAutoHyphens w:val="true"/>
       </w:pPr>
     </w:pPrDefault>
@@ -106,7 +302,10 @@
     <w:qFormat/>
     <w:pPr>
       <w:widowControl/>
+      <w:suppressAutoHyphens w:val="true"/>
       <w:bidi w:val="0"/>
+      <w:spacing w:before="0" w:after="0"/>
+      <w:jc w:val="left"/>
     </w:pPr>
     <w:rPr>
       <w:rFonts w:ascii="Liberation Serif" w:hAnsi="Liberation Serif" w:eastAsia="Noto Serif CJK SC" w:cs="Lohit Devanagari"/>

</xml_diff>

<commit_message>
ALT - TFG.mwb/TFG.mwb.bak - Alteração de escopo
</commit_message>
<xml_diff>
--- a/Documentação/Banco V1.docx
+++ b/Documentação/Banco V1.docx
@@ -253,6 +253,85 @@
       <w:r>
         <w:rPr/>
         <w:t>- Tipo atividade: seria para explicar melhor a "vaga" de voluntário exemplo (limpeza, cozinha, artesanato, ensino etc</w:t>
+      </w:r>
+    </w:p>
+    <w:p>
+      <w:pPr>
+        <w:pStyle w:val="Normal"/>
+        <w:bidi w:val="0"/>
+        <w:jc w:val="left"/>
+        <w:rPr/>
+      </w:pPr>
+      <w:r>
+        <w:rPr/>
+      </w:r>
+    </w:p>
+    <w:p>
+      <w:pPr>
+        <w:pStyle w:val="Normal"/>
+        <w:bidi w:val="0"/>
+        <w:jc w:val="left"/>
+        <w:rPr/>
+      </w:pPr>
+      <w:r>
+        <w:rPr/>
+      </w:r>
+    </w:p>
+    <w:p>
+      <w:pPr>
+        <w:pStyle w:val="Normal"/>
+        <w:bidi w:val="0"/>
+        <w:jc w:val="left"/>
+        <w:rPr/>
+      </w:pPr>
+      <w:r>
+        <w:rPr/>
+      </w:r>
+    </w:p>
+    <w:p>
+      <w:pPr>
+        <w:pStyle w:val="Normal"/>
+        <w:bidi w:val="0"/>
+        <w:jc w:val="left"/>
+        <w:rPr/>
+      </w:pPr>
+      <w:r>
+        <w:rPr/>
+        <w:t xml:space="preserve">- </w:t>
+      </w:r>
+      <w:r>
+        <w:rPr/>
+        <w:t>Parte para cadastro de empresas que fazem doaç</w:t>
+      </w:r>
+      <w:r>
+        <w:rPr>
+          <w:rFonts w:eastAsia="Noto Serif CJK SC" w:cs="Lohit Devanagari"/>
+          <w:color w:val="auto"/>
+          <w:kern w:val="2"/>
+          <w:sz w:val="24"/>
+          <w:szCs w:val="24"/>
+          <w:lang w:val="pt-BR" w:eastAsia="zh-CN" w:bidi="hi-IN"/>
+        </w:rPr>
+        <w:t>ão</w:t>
+      </w:r>
+    </w:p>
+    <w:p>
+      <w:pPr>
+        <w:pStyle w:val="Normal"/>
+        <w:bidi w:val="0"/>
+        <w:jc w:val="left"/>
+        <w:rPr/>
+      </w:pPr>
+      <w:r>
+        <w:rPr>
+          <w:rFonts w:eastAsia="Noto Serif CJK SC" w:cs="Lohit Devanagari"/>
+          <w:color w:val="auto"/>
+          <w:kern w:val="2"/>
+          <w:sz w:val="24"/>
+          <w:szCs w:val="24"/>
+          <w:lang w:val="pt-BR" w:eastAsia="zh-CN" w:bidi="hi-IN"/>
+        </w:rPr>
+        <w:t>- parte para representante legal da empresa</w:t>
       </w:r>
     </w:p>
     <w:p>

</xml_diff>